<commit_message>
Adding debug logging to SW Timestamping vGuide
</commit_message>
<xml_diff>
--- a/FeatureGuide/Validation Guide - RS5 - Software Timestamping.docx
+++ b/FeatureGuide/Validation Guide - RS5 - Software Timestamping.docx
@@ -184,7 +184,7 @@
                         <a14:shadowObscured xmlns:a14="http://schemas.microsoft.com/office/drawing/2010/main"/>
                       </a:ext>
                       <a:ext uri="{FAA26D3D-D897-4be2-8F04-BA451C77F1D7}">
-                        <ma14:placeholderFlag xmlns:arto="http://schemas.microsoft.com/office/word/2006/arto" xmlns="" xmlns:mo="http://schemas.microsoft.com/office/mac/office/2008/main" xmlns:mv="urn:schemas-microsoft-com:mac:vml" xmlns:o="urn:schemas-microsoft-com:office:office" xmlns:v="urn:schemas-microsoft-com:vml" xmlns:w10="urn:schemas-microsoft-com:office:word" xmlns:w="http://schemas.openxmlformats.org/wordprocessingml/2006/main" xmlns:ma14="http://schemas.microsoft.com/office/mac/drawingml/2011/main" xmlns:a14="http://schemas.microsoft.com/office/drawing/2010/main"/>
+                        <ma14:placeholderFlag xmlns:a14="http://schemas.microsoft.com/office/drawing/2010/main" xmlns:ma14="http://schemas.microsoft.com/office/mac/drawingml/2011/main" xmlns:w="http://schemas.openxmlformats.org/wordprocessingml/2006/main" xmlns:w10="urn:schemas-microsoft-com:office:word" xmlns:v="urn:schemas-microsoft-com:vml" xmlns:o="urn:schemas-microsoft-com:office:office" xmlns:mv="urn:schemas-microsoft-com:mac:vml" xmlns:mo="http://schemas.microsoft.com/office/mac/office/2008/main" xmlns="" xmlns:arto="http://schemas.microsoft.com/office/word/2006/arto"/>
                       </a:ext>
                     </a:extLst>
                   </pic:spPr>
@@ -204,19 +204,21 @@
         <w:rPr>
           <w:b/>
         </w:rPr>
+        <w:t>Last Update: 6/30/18</w:t>
+      </w:r>
+      <w:r>
+        <w:t xml:space="preserve"> </w:t>
+      </w:r>
+    </w:p>
+    <w:p>
+      <w:r>
+        <w:rPr>
+          <w:b/>
+        </w:rPr>
         <w:t>Summary:</w:t>
       </w:r>
       <w:r>
-        <w:t xml:space="preserve"> This document provides implementation steps to </w:t>
-      </w:r>
-      <w:r>
-        <w:t xml:space="preserve">implement and validate </w:t>
-      </w:r>
-      <w:r>
-        <w:t xml:space="preserve">time accuracy </w:t>
-      </w:r>
-      <w:r>
-        <w:t xml:space="preserve">with </w:t>
+        <w:t xml:space="preserve"> This document provides implementation steps to implement and validate time accuracy with </w:t>
       </w:r>
       <w:r>
         <w:t xml:space="preserve">Software Timestamping on </w:t>
@@ -231,6 +233,7 @@
         <w:t xml:space="preserve"> scenarios.</w:t>
       </w:r>
     </w:p>
+    <w:p/>
     <w:p>
       <w:r>
         <w:br w:type="page"/>
@@ -1142,14 +1145,7 @@
           <w:sz w:val="20"/>
           <w:szCs w:val="20"/>
         </w:rPr>
-        <w:t>Windows’ accuracy by leveraging new feature, Software Timestamping</w:t>
-      </w:r>
-      <w:r>
-        <w:rPr>
-          <w:sz w:val="20"/>
-          <w:szCs w:val="20"/>
-        </w:rPr>
-        <w:t xml:space="preserve"> improving our ability to maintain </w:t>
+        <w:t xml:space="preserve">Windows’ accuracy by leveraging new feature, Software Timestamping improving our ability to maintain </w:t>
       </w:r>
       <w:r>
         <w:rPr>
@@ -1572,6 +1568,27 @@
     </w:p>
     <w:p>
       <w:pPr>
+        <w:pStyle w:val="ListParagraph"/>
+        <w:numPr>
+          <w:ilvl w:val="0"/>
+          <w:numId w:val="5"/>
+        </w:numPr>
+        <w:spacing w:line="480" w:lineRule="auto"/>
+        <w:rPr>
+          <w:sz w:val="20"/>
+          <w:szCs w:val="20"/>
+        </w:rPr>
+      </w:pPr>
+      <w:r>
+        <w:rPr>
+          <w:sz w:val="20"/>
+          <w:szCs w:val="20"/>
+        </w:rPr>
+        <w:t>Review Debug Log for Timestamping effects</w:t>
+      </w:r>
+    </w:p>
+    <w:p>
+      <w:pPr>
         <w:pStyle w:val="Heading1"/>
       </w:pPr>
       <w:bookmarkStart w:id="4" w:name="_Toc517247839"/>
@@ -1638,6 +1655,7 @@
         </w:rPr>
         <w:t xml:space="preserve">he </w:t>
       </w:r>
+      <w:proofErr w:type="spellStart"/>
       <w:r>
         <w:rPr>
           <w:b/>
@@ -1646,6 +1664,7 @@
         </w:rPr>
         <w:t>SoftwareTimestamping</w:t>
       </w:r>
+      <w:proofErr w:type="spellEnd"/>
       <w:r>
         <w:rPr>
           <w:sz w:val="20"/>
@@ -1695,6 +1714,7 @@
           <w:sz w:val="20"/>
           <w:szCs w:val="20"/>
         </w:rPr>
+        <w:lastRenderedPageBreak/>
         <w:t>Extract and install</w:t>
       </w:r>
       <w:r>
@@ -1704,6 +1724,7 @@
         </w:rPr>
         <w:t xml:space="preserve"> the </w:t>
       </w:r>
+      <w:proofErr w:type="spellStart"/>
       <w:r>
         <w:rPr>
           <w:b/>
@@ -1712,6 +1733,7 @@
         </w:rPr>
         <w:t>SoftwareTimestamping</w:t>
       </w:r>
+      <w:proofErr w:type="spellEnd"/>
       <w:r>
         <w:rPr>
           <w:sz w:val="20"/>
@@ -1734,7 +1756,23 @@
           <w:sz w:val="20"/>
           <w:szCs w:val="20"/>
         </w:rPr>
-        <w:t>C:\Program Files\WindowsPowerShell\Modules</w:t>
+        <w:t>C:\Program Files\</w:t>
+      </w:r>
+      <w:proofErr w:type="spellStart"/>
+      <w:r>
+        <w:rPr>
+          <w:sz w:val="20"/>
+          <w:szCs w:val="20"/>
+        </w:rPr>
+        <w:t>WindowsPowerShell</w:t>
+      </w:r>
+      <w:proofErr w:type="spellEnd"/>
+      <w:r>
+        <w:rPr>
+          <w:sz w:val="20"/>
+          <w:szCs w:val="20"/>
+        </w:rPr>
+        <w:t>\Modules</w:t>
       </w:r>
     </w:p>
     <w:p>
@@ -1853,7 +1891,23 @@
           <w:sz w:val="20"/>
           <w:szCs w:val="20"/>
         </w:rPr>
-        <w:t>show the necessary cmdlets, please close and re-open PowerShell (alternatively, import the module with ‘Import-Module SoftwareTimeStamping’</w:t>
+        <w:t xml:space="preserve">show the necessary cmdlets, please close and re-open PowerShell (alternatively, import the module with ‘Import-Module </w:t>
+      </w:r>
+      <w:proofErr w:type="spellStart"/>
+      <w:r>
+        <w:rPr>
+          <w:sz w:val="20"/>
+          <w:szCs w:val="20"/>
+        </w:rPr>
+        <w:t>SoftwareTimeStamping</w:t>
+      </w:r>
+      <w:proofErr w:type="spellEnd"/>
+      <w:r>
+        <w:rPr>
+          <w:sz w:val="20"/>
+          <w:szCs w:val="20"/>
+        </w:rPr>
+        <w:t>’</w:t>
       </w:r>
     </w:p>
     <w:p>
@@ -2009,6 +2063,7 @@
         </w:rPr>
         <w:t xml:space="preserve">On the host where the </w:t>
       </w:r>
+      <w:proofErr w:type="spellStart"/>
       <w:r>
         <w:rPr>
           <w:b/>
@@ -2017,6 +2072,7 @@
         </w:rPr>
         <w:t>SoftwareTimestamping</w:t>
       </w:r>
+      <w:proofErr w:type="spellEnd"/>
       <w:r>
         <w:rPr>
           <w:b/>
@@ -2170,7 +2226,23 @@
           <w:sz w:val="20"/>
           <w:szCs w:val="20"/>
         </w:rPr>
-        <w:t xml:space="preserve"> run the following command.  For NetAdapterName, refer to the </w:t>
+        <w:t xml:space="preserve"> run the following command.  For </w:t>
+      </w:r>
+      <w:proofErr w:type="spellStart"/>
+      <w:r>
+        <w:rPr>
+          <w:sz w:val="20"/>
+          <w:szCs w:val="20"/>
+        </w:rPr>
+        <w:t>NetAdapterName</w:t>
+      </w:r>
+      <w:proofErr w:type="spellEnd"/>
+      <w:r>
+        <w:rPr>
+          <w:sz w:val="20"/>
+          <w:szCs w:val="20"/>
+        </w:rPr>
+        <w:t xml:space="preserve">, refer to the </w:t>
       </w:r>
       <w:r>
         <w:rPr>
@@ -2388,6 +2460,7 @@
         <w:rPr>
           <w:noProof/>
         </w:rPr>
+        <w:lastRenderedPageBreak/>
         <w:drawing>
           <wp:inline distT="0" distB="0" distL="0" distR="0" wp14:anchorId="59208D08" wp14:editId="68569D4B">
             <wp:extent cx="3739019" cy="139570"/>
@@ -2431,7 +2504,6 @@
       </w:pPr>
       <w:bookmarkStart w:id="22" w:name="_Toc517247844"/>
       <w:r>
-        <w:lastRenderedPageBreak/>
         <w:t>Activity 5: Verify</w:t>
       </w:r>
       <w:r>
@@ -2602,7 +2674,23 @@
           <w:sz w:val="20"/>
           <w:szCs w:val="20"/>
         </w:rPr>
-        <w:t>Now look for entries in the log like this.  Note the ETD (Estimated Time Delay) and ATD (Actual Time Delay) values.  Time Delay values are shown in FileTime units which are 100-nanosecond units.  Therefore, there were 315, 100-nanosecond file time units or 31.5 microseconds ((315 * 100 nanoseconds) / 1000) of delay introduced by the networking stack for this timestamp.</w:t>
+        <w:t xml:space="preserve">Now look for entries in the log like this.  Note the ETD (Estimated Time Delay) and ATD (Actual Time Delay) values.  Time Delay values are shown in </w:t>
+      </w:r>
+      <w:proofErr w:type="spellStart"/>
+      <w:r>
+        <w:rPr>
+          <w:sz w:val="20"/>
+          <w:szCs w:val="20"/>
+        </w:rPr>
+        <w:t>FileTime</w:t>
+      </w:r>
+      <w:proofErr w:type="spellEnd"/>
+      <w:r>
+        <w:rPr>
+          <w:sz w:val="20"/>
+          <w:szCs w:val="20"/>
+        </w:rPr>
+        <w:t xml:space="preserve"> units which are 100-nanosecond units.  Therefore, there were 315, 100-nanosecond file time units or 31.5 microseconds ((315 * 100 nanoseconds) / 1000) of delay introduced by the networking stack for this timestamp.</w:t>
       </w:r>
     </w:p>
     <w:p>
@@ -2728,6 +2816,7 @@
         </w:rPr>
         <w:t xml:space="preserve">included in the </w:t>
       </w:r>
+      <w:proofErr w:type="spellStart"/>
       <w:r>
         <w:rPr>
           <w:b/>
@@ -2736,6 +2825,7 @@
         </w:rPr>
         <w:t>DSCExamples</w:t>
       </w:r>
+      <w:proofErr w:type="spellEnd"/>
       <w:r>
         <w:rPr>
           <w:sz w:val="20"/>
@@ -2931,13 +3021,23 @@
         </w:rPr>
         <w:t xml:space="preserve">Create a  </w:t>
       </w:r>
+      <w:proofErr w:type="spellStart"/>
       <w:r>
         <w:rPr>
           <w:b/>
           <w:sz w:val="20"/>
           <w:szCs w:val="20"/>
         </w:rPr>
-        <w:t xml:space="preserve">SoftwareTimeStamping  </w:t>
+        <w:t>SoftwareTimeStamping</w:t>
+      </w:r>
+      <w:proofErr w:type="spellEnd"/>
+      <w:r>
+        <w:rPr>
+          <w:b/>
+          <w:sz w:val="20"/>
+          <w:szCs w:val="20"/>
+        </w:rPr>
+        <w:t xml:space="preserve">  </w:t>
       </w:r>
       <w:r>
         <w:rPr>
@@ -2978,6 +3078,7 @@
         </w:rPr>
         <w:t xml:space="preserve">, </w:t>
       </w:r>
+      <w:proofErr w:type="spellStart"/>
       <w:r>
         <w:rPr>
           <w:b/>
@@ -2986,6 +3087,7 @@
         </w:rPr>
         <w:t>NetAdapterName</w:t>
       </w:r>
+      <w:proofErr w:type="spellEnd"/>
       <w:r>
         <w:rPr>
           <w:sz w:val="20"/>
@@ -2993,6 +3095,7 @@
         </w:rPr>
         <w:t xml:space="preserve">, and </w:t>
       </w:r>
+      <w:proofErr w:type="spellStart"/>
       <w:r>
         <w:rPr>
           <w:b/>
@@ -3001,6 +3104,7 @@
         </w:rPr>
         <w:t>TimestampValue</w:t>
       </w:r>
+      <w:proofErr w:type="spellEnd"/>
       <w:r>
         <w:rPr>
           <w:sz w:val="20"/>
@@ -3223,7 +3327,23 @@
           <w:sz w:val="20"/>
           <w:szCs w:val="20"/>
         </w:rPr>
-        <w:t>Now run Start-DSCConfiguration to push the configuration to the nodes.</w:t>
+        <w:t>Now run Start-</w:t>
+      </w:r>
+      <w:proofErr w:type="spellStart"/>
+      <w:r>
+        <w:rPr>
+          <w:sz w:val="20"/>
+          <w:szCs w:val="20"/>
+        </w:rPr>
+        <w:t>DSCConfiguration</w:t>
+      </w:r>
+      <w:proofErr w:type="spellEnd"/>
+      <w:r>
+        <w:rPr>
+          <w:sz w:val="20"/>
+          <w:szCs w:val="20"/>
+        </w:rPr>
+        <w:t xml:space="preserve"> to push the configuration to the nodes.</w:t>
       </w:r>
     </w:p>
     <w:p>
@@ -3316,16 +3436,312 @@
         </w:rPr>
         <w:t xml:space="preserve"> and requires at least WMF5.</w:t>
       </w:r>
+    </w:p>
+    <w:p>
+      <w:pPr>
+        <w:rPr>
+          <w:sz w:val="20"/>
+          <w:szCs w:val="20"/>
+        </w:rPr>
+      </w:pPr>
+      <w:r>
+        <w:rPr>
+          <w:b/>
+          <w:sz w:val="20"/>
+          <w:szCs w:val="20"/>
+        </w:rPr>
+        <w:t>Note</w:t>
+      </w:r>
+      <w:r>
+        <w:rPr>
+          <w:sz w:val="20"/>
+          <w:szCs w:val="20"/>
+        </w:rPr>
+        <w:t>: DSC does NOT restart the network adapters.  This is required prior to timestamping settings being effectual.  To do this, you can use Restart-NetAdapter or restart the computer.</w:t>
+      </w:r>
+    </w:p>
+    <w:p>
+      <w:pPr>
+        <w:pStyle w:val="Heading2"/>
+      </w:pPr>
+      <w:r>
+        <w:t xml:space="preserve">Activity 7: </w:t>
+      </w:r>
+      <w:r>
+        <w:t>Review Debug Log for Timestamping effects</w:t>
+      </w:r>
+    </w:p>
+    <w:p>
+      <w:r>
+        <w:t>To validate that timestamping is functioning, enable the windows debug log</w:t>
+      </w:r>
+    </w:p>
+    <w:p>
+      <w:pPr>
+        <w:rPr>
+          <w:sz w:val="20"/>
+          <w:szCs w:val="20"/>
+        </w:rPr>
+      </w:pPr>
+      <w:r>
+        <w:rPr>
+          <w:sz w:val="20"/>
+          <w:szCs w:val="20"/>
+        </w:rPr>
+        <w:drawing>
+          <wp:inline distT="0" distB="0" distL="0" distR="0" wp14:anchorId="6F396478" wp14:editId="07D0557F">
+            <wp:extent cx="5591216" cy="319090"/>
+            <wp:effectExtent l="0" t="0" r="0" b="5080"/>
+            <wp:docPr id="9" name="Picture 9"/>
+            <wp:cNvGraphicFramePr>
+              <a:graphicFrameLocks xmlns:a="http://schemas.openxmlformats.org/drawingml/2006/main" noChangeAspect="1"/>
+            </wp:cNvGraphicFramePr>
+            <a:graphic xmlns:a="http://schemas.openxmlformats.org/drawingml/2006/main">
+              <a:graphicData uri="http://schemas.openxmlformats.org/drawingml/2006/picture">
+                <pic:pic xmlns:pic="http://schemas.openxmlformats.org/drawingml/2006/picture">
+                  <pic:nvPicPr>
+                    <pic:cNvPr id="1" name=""/>
+                    <pic:cNvPicPr/>
+                  </pic:nvPicPr>
+                  <pic:blipFill>
+                    <a:blip r:embed="rId27"/>
+                    <a:stretch>
+                      <a:fillRect/>
+                    </a:stretch>
+                  </pic:blipFill>
+                  <pic:spPr>
+                    <a:xfrm>
+                      <a:off x="0" y="0"/>
+                      <a:ext cx="5591216" cy="319090"/>
+                    </a:xfrm>
+                    <a:prstGeom prst="rect">
+                      <a:avLst/>
+                    </a:prstGeom>
+                  </pic:spPr>
+                </pic:pic>
+              </a:graphicData>
+            </a:graphic>
+          </wp:inline>
+        </w:drawing>
+      </w:r>
+    </w:p>
+    <w:p>
+      <w:pPr>
+        <w:rPr>
+          <w:sz w:val="20"/>
+          <w:szCs w:val="20"/>
+        </w:rPr>
+      </w:pPr>
+      <w:r>
+        <w:rPr>
+          <w:sz w:val="20"/>
+          <w:szCs w:val="20"/>
+        </w:rPr>
+        <w:t xml:space="preserve">If </w:t>
+      </w:r>
+      <w:r>
+        <w:rPr>
+          <w:sz w:val="20"/>
+          <w:szCs w:val="20"/>
+        </w:rPr>
+        <w:t xml:space="preserve">latency from the software </w:t>
+      </w:r>
+      <w:r>
+        <w:rPr>
+          <w:sz w:val="20"/>
+          <w:szCs w:val="20"/>
+        </w:rPr>
+        <w:t>timestamp</w:t>
+      </w:r>
+      <w:r>
+        <w:rPr>
+          <w:sz w:val="20"/>
+          <w:szCs w:val="20"/>
+        </w:rPr>
+        <w:t xml:space="preserve">ing is </w:t>
+      </w:r>
+      <w:r>
+        <w:rPr>
+          <w:sz w:val="20"/>
+          <w:szCs w:val="20"/>
+        </w:rPr>
+        <w:t xml:space="preserve">successfully </w:t>
+      </w:r>
+      <w:r>
+        <w:rPr>
+          <w:sz w:val="20"/>
+          <w:szCs w:val="20"/>
+        </w:rPr>
+        <w:t xml:space="preserve">measured, you will see a message </w:t>
+      </w:r>
+      <w:proofErr w:type="gramStart"/>
+      <w:r>
+        <w:rPr>
+          <w:sz w:val="20"/>
+          <w:szCs w:val="20"/>
+        </w:rPr>
+        <w:t>similar to</w:t>
+      </w:r>
+      <w:proofErr w:type="gramEnd"/>
+      <w:r>
+        <w:rPr>
+          <w:sz w:val="20"/>
+          <w:szCs w:val="20"/>
+        </w:rPr>
+        <w:t xml:space="preserve"> this:</w:t>
+      </w:r>
+    </w:p>
+    <w:p>
+      <w:pPr>
+        <w:rPr>
+          <w:sz w:val="20"/>
+          <w:szCs w:val="20"/>
+        </w:rPr>
+      </w:pPr>
+      <w:r>
+        <w:rPr>
+          <w:noProof/>
+        </w:rPr>
+        <w:drawing>
+          <wp:inline distT="0" distB="0" distL="0" distR="0" wp14:anchorId="2C77A888" wp14:editId="7B87E2B0">
+            <wp:extent cx="5943600" cy="399415"/>
+            <wp:effectExtent l="0" t="0" r="0" b="635"/>
+            <wp:docPr id="14" name="Picture 14"/>
+            <wp:cNvGraphicFramePr>
+              <a:graphicFrameLocks xmlns:a="http://schemas.openxmlformats.org/drawingml/2006/main" noChangeAspect="1"/>
+            </wp:cNvGraphicFramePr>
+            <a:graphic xmlns:a="http://schemas.openxmlformats.org/drawingml/2006/main">
+              <a:graphicData uri="http://schemas.openxmlformats.org/drawingml/2006/picture">
+                <pic:pic xmlns:pic="http://schemas.openxmlformats.org/drawingml/2006/picture">
+                  <pic:nvPicPr>
+                    <pic:cNvPr id="1" name=""/>
+                    <pic:cNvPicPr/>
+                  </pic:nvPicPr>
+                  <pic:blipFill>
+                    <a:blip r:embed="rId28"/>
+                    <a:stretch>
+                      <a:fillRect/>
+                    </a:stretch>
+                  </pic:blipFill>
+                  <pic:spPr>
+                    <a:xfrm>
+                      <a:off x="0" y="0"/>
+                      <a:ext cx="5943600" cy="399415"/>
+                    </a:xfrm>
+                    <a:prstGeom prst="rect">
+                      <a:avLst/>
+                    </a:prstGeom>
+                  </pic:spPr>
+                </pic:pic>
+              </a:graphicData>
+            </a:graphic>
+          </wp:inline>
+        </w:drawing>
+      </w:r>
+    </w:p>
+    <w:p>
+      <w:pPr>
+        <w:rPr>
+          <w:sz w:val="20"/>
+          <w:szCs w:val="20"/>
+        </w:rPr>
+      </w:pPr>
+      <w:r>
+        <w:rPr>
+          <w:sz w:val="20"/>
+          <w:szCs w:val="20"/>
+        </w:rPr>
+        <w:t xml:space="preserve">In the image above, 778 </w:t>
+      </w:r>
+      <w:proofErr w:type="spellStart"/>
+      <w:r>
+        <w:rPr>
+          <w:sz w:val="20"/>
+          <w:szCs w:val="20"/>
+        </w:rPr>
+        <w:t>FileTime</w:t>
+      </w:r>
+      <w:proofErr w:type="spellEnd"/>
+      <w:r>
+        <w:rPr>
+          <w:sz w:val="20"/>
+          <w:szCs w:val="20"/>
+        </w:rPr>
+        <w:t xml:space="preserve"> units (100 nanosecond intervals) were successfully removed from the measurement.  These originally incurred as the packet traversed the networking stack, however with the time stamping feature, we were able to account for and remove this latency.</w:t>
+      </w:r>
+    </w:p>
+    <w:p>
+      <w:pPr>
+        <w:rPr>
+          <w:sz w:val="20"/>
+          <w:szCs w:val="20"/>
+        </w:rPr>
+      </w:pPr>
       <w:bookmarkStart w:id="24" w:name="_GoBack"/>
       <w:bookmarkEnd w:id="24"/>
+      <w:r>
+        <w:rPr>
+          <w:sz w:val="20"/>
+          <w:szCs w:val="20"/>
+        </w:rPr>
+        <w:t>This message indicates that timestamps are not being received</w:t>
+      </w:r>
+    </w:p>
+    <w:p>
+      <w:pPr>
+        <w:rPr>
+          <w:sz w:val="20"/>
+          <w:szCs w:val="20"/>
+        </w:rPr>
+      </w:pPr>
+      <w:r>
+        <w:rPr>
+          <w:noProof/>
+        </w:rPr>
+        <w:drawing>
+          <wp:inline distT="0" distB="0" distL="0" distR="0" wp14:anchorId="4F742C3C" wp14:editId="0B3247A1">
+            <wp:extent cx="5943600" cy="201295"/>
+            <wp:effectExtent l="0" t="0" r="0" b="8255"/>
+            <wp:docPr id="10" name="Picture 10"/>
+            <wp:cNvGraphicFramePr>
+              <a:graphicFrameLocks xmlns:a="http://schemas.openxmlformats.org/drawingml/2006/main" noChangeAspect="1"/>
+            </wp:cNvGraphicFramePr>
+            <a:graphic xmlns:a="http://schemas.openxmlformats.org/drawingml/2006/main">
+              <a:graphicData uri="http://schemas.openxmlformats.org/drawingml/2006/picture">
+                <pic:pic xmlns:pic="http://schemas.openxmlformats.org/drawingml/2006/picture">
+                  <pic:nvPicPr>
+                    <pic:cNvPr id="1" name=""/>
+                    <pic:cNvPicPr/>
+                  </pic:nvPicPr>
+                  <pic:blipFill>
+                    <a:blip r:embed="rId29"/>
+                    <a:stretch>
+                      <a:fillRect/>
+                    </a:stretch>
+                  </pic:blipFill>
+                  <pic:spPr>
+                    <a:xfrm>
+                      <a:off x="0" y="0"/>
+                      <a:ext cx="5943600" cy="201295"/>
+                    </a:xfrm>
+                    <a:prstGeom prst="rect">
+                      <a:avLst/>
+                    </a:prstGeom>
+                  </pic:spPr>
+                </pic:pic>
+              </a:graphicData>
+            </a:graphic>
+          </wp:inline>
+        </w:drawing>
+      </w:r>
     </w:p>
     <w:sectPr>
-      <w:headerReference w:type="even" r:id="rId27"/>
-      <w:headerReference w:type="default" r:id="rId28"/>
-      <w:footerReference w:type="even" r:id="rId29"/>
-      <w:footerReference w:type="default" r:id="rId30"/>
-      <w:headerReference w:type="first" r:id="rId31"/>
-      <w:footerReference w:type="first" r:id="rId32"/>
+      <w:headerReference w:type="even" r:id="rId30"/>
+      <w:headerReference w:type="default" r:id="rId31"/>
+      <w:footerReference w:type="even" r:id="rId32"/>
+      <w:footerReference w:type="default" r:id="rId33"/>
+      <w:headerReference w:type="first" r:id="rId34"/>
+      <w:footerReference w:type="first" r:id="rId35"/>
       <w:pgSz w:w="12240" w:h="15840"/>
       <w:pgMar w:top="1440" w:right="1440" w:bottom="1440" w:left="1440" w:header="720" w:footer="720" w:gutter="0"/>
       <w:cols w:space="720"/>
@@ -4884,6 +5300,92 @@
     </w:lvl>
   </w:abstractNum>
   <w:abstractNum w:abstractNumId="13" w15:restartNumberingAfterBreak="0">
+    <w:nsid w:val="4BB0708D"/>
+    <w:multiLevelType w:val="hybridMultilevel"/>
+    <w:tmpl w:val="6CBCEB9C"/>
+    <w:lvl w:ilvl="0" w:tplc="0409000F">
+      <w:start w:val="1"/>
+      <w:numFmt w:val="decimal"/>
+      <w:lvlText w:val="%1."/>
+      <w:lvlJc w:val="left"/>
+      <w:pPr>
+        <w:ind w:left="720" w:hanging="360"/>
+      </w:pPr>
+    </w:lvl>
+    <w:lvl w:ilvl="1" w:tplc="04090019">
+      <w:start w:val="1"/>
+      <w:numFmt w:val="lowerLetter"/>
+      <w:lvlText w:val="%2."/>
+      <w:lvlJc w:val="left"/>
+      <w:pPr>
+        <w:ind w:left="1440" w:hanging="360"/>
+      </w:pPr>
+    </w:lvl>
+    <w:lvl w:ilvl="2" w:tplc="0409001B" w:tentative="1">
+      <w:start w:val="1"/>
+      <w:numFmt w:val="lowerRoman"/>
+      <w:lvlText w:val="%3."/>
+      <w:lvlJc w:val="right"/>
+      <w:pPr>
+        <w:ind w:left="2160" w:hanging="180"/>
+      </w:pPr>
+    </w:lvl>
+    <w:lvl w:ilvl="3" w:tplc="0409000F" w:tentative="1">
+      <w:start w:val="1"/>
+      <w:numFmt w:val="decimal"/>
+      <w:lvlText w:val="%4."/>
+      <w:lvlJc w:val="left"/>
+      <w:pPr>
+        <w:ind w:left="2880" w:hanging="360"/>
+      </w:pPr>
+    </w:lvl>
+    <w:lvl w:ilvl="4" w:tplc="04090019" w:tentative="1">
+      <w:start w:val="1"/>
+      <w:numFmt w:val="lowerLetter"/>
+      <w:lvlText w:val="%5."/>
+      <w:lvlJc w:val="left"/>
+      <w:pPr>
+        <w:ind w:left="3600" w:hanging="360"/>
+      </w:pPr>
+    </w:lvl>
+    <w:lvl w:ilvl="5" w:tplc="0409001B" w:tentative="1">
+      <w:start w:val="1"/>
+      <w:numFmt w:val="lowerRoman"/>
+      <w:lvlText w:val="%6."/>
+      <w:lvlJc w:val="right"/>
+      <w:pPr>
+        <w:ind w:left="4320" w:hanging="180"/>
+      </w:pPr>
+    </w:lvl>
+    <w:lvl w:ilvl="6" w:tplc="0409000F" w:tentative="1">
+      <w:start w:val="1"/>
+      <w:numFmt w:val="decimal"/>
+      <w:lvlText w:val="%7."/>
+      <w:lvlJc w:val="left"/>
+      <w:pPr>
+        <w:ind w:left="5040" w:hanging="360"/>
+      </w:pPr>
+    </w:lvl>
+    <w:lvl w:ilvl="7" w:tplc="04090019" w:tentative="1">
+      <w:start w:val="1"/>
+      <w:numFmt w:val="lowerLetter"/>
+      <w:lvlText w:val="%8."/>
+      <w:lvlJc w:val="left"/>
+      <w:pPr>
+        <w:ind w:left="5760" w:hanging="360"/>
+      </w:pPr>
+    </w:lvl>
+    <w:lvl w:ilvl="8" w:tplc="0409001B" w:tentative="1">
+      <w:start w:val="1"/>
+      <w:numFmt w:val="lowerRoman"/>
+      <w:lvlText w:val="%9."/>
+      <w:lvlJc w:val="right"/>
+      <w:pPr>
+        <w:ind w:left="6480" w:hanging="180"/>
+      </w:pPr>
+    </w:lvl>
+  </w:abstractNum>
+  <w:abstractNum w:abstractNumId="14" w15:restartNumberingAfterBreak="0">
     <w:nsid w:val="55F61335"/>
     <w:multiLevelType w:val="hybridMultilevel"/>
     <w:tmpl w:val="2D4E545E"/>
@@ -4996,7 +5498,7 @@
       </w:rPr>
     </w:lvl>
   </w:abstractNum>
-  <w:abstractNum w:abstractNumId="14" w15:restartNumberingAfterBreak="0">
+  <w:abstractNum w:abstractNumId="15" w15:restartNumberingAfterBreak="0">
     <w:nsid w:val="58A74713"/>
     <w:multiLevelType w:val="hybridMultilevel"/>
     <w:tmpl w:val="6CBCEB9C"/>
@@ -5082,7 +5584,7 @@
       </w:pPr>
     </w:lvl>
   </w:abstractNum>
-  <w:abstractNum w:abstractNumId="15" w15:restartNumberingAfterBreak="0">
+  <w:abstractNum w:abstractNumId="16" w15:restartNumberingAfterBreak="0">
     <w:nsid w:val="6BDE6284"/>
     <w:multiLevelType w:val="hybridMultilevel"/>
     <w:tmpl w:val="6CBCEB9C"/>
@@ -5168,7 +5670,7 @@
       </w:pPr>
     </w:lvl>
   </w:abstractNum>
-  <w:abstractNum w:abstractNumId="16" w15:restartNumberingAfterBreak="0">
+  <w:abstractNum w:abstractNumId="17" w15:restartNumberingAfterBreak="0">
     <w:nsid w:val="7213195C"/>
     <w:multiLevelType w:val="hybridMultilevel"/>
     <w:tmpl w:val="3764668A"/>
@@ -5257,7 +5759,7 @@
       </w:pPr>
     </w:lvl>
   </w:abstractNum>
-  <w:abstractNum w:abstractNumId="17" w15:restartNumberingAfterBreak="0">
+  <w:abstractNum w:abstractNumId="18" w15:restartNumberingAfterBreak="0">
     <w:nsid w:val="78F47F40"/>
     <w:multiLevelType w:val="hybridMultilevel"/>
     <w:tmpl w:val="1898DB34"/>
@@ -5370,7 +5872,7 @@
       </w:rPr>
     </w:lvl>
   </w:abstractNum>
-  <w:abstractNum w:abstractNumId="18" w15:restartNumberingAfterBreak="0">
+  <w:abstractNum w:abstractNumId="19" w15:restartNumberingAfterBreak="0">
     <w:nsid w:val="7B2511C2"/>
     <w:multiLevelType w:val="hybridMultilevel"/>
     <w:tmpl w:val="F8DEFE42"/>
@@ -5484,7 +5986,7 @@
       </w:rPr>
     </w:lvl>
   </w:abstractNum>
-  <w:abstractNum w:abstractNumId="19" w15:restartNumberingAfterBreak="0">
+  <w:abstractNum w:abstractNumId="20" w15:restartNumberingAfterBreak="0">
     <w:nsid w:val="7CD71D22"/>
     <w:multiLevelType w:val="hybridMultilevel"/>
     <w:tmpl w:val="98A2EEE6"/>
@@ -5601,16 +6103,16 @@
     <w:abstractNumId w:val="3"/>
   </w:num>
   <w:num w:numId="2">
-    <w:abstractNumId w:val="17"/>
+    <w:abstractNumId w:val="18"/>
   </w:num>
   <w:num w:numId="3">
-    <w:abstractNumId w:val="18"/>
+    <w:abstractNumId w:val="19"/>
   </w:num>
   <w:num w:numId="4">
     <w:abstractNumId w:val="7"/>
   </w:num>
   <w:num w:numId="5">
-    <w:abstractNumId w:val="15"/>
+    <w:abstractNumId w:val="16"/>
   </w:num>
   <w:num w:numId="6">
     <w:abstractNumId w:val="10"/>
@@ -5634,13 +6136,13 @@
     <w:abstractNumId w:val="1"/>
   </w:num>
   <w:num w:numId="13">
-    <w:abstractNumId w:val="19"/>
+    <w:abstractNumId w:val="20"/>
   </w:num>
   <w:num w:numId="14">
-    <w:abstractNumId w:val="13"/>
+    <w:abstractNumId w:val="14"/>
   </w:num>
   <w:num w:numId="15">
-    <w:abstractNumId w:val="16"/>
+    <w:abstractNumId w:val="17"/>
   </w:num>
   <w:num w:numId="16">
     <w:abstractNumId w:val="11"/>
@@ -5649,7 +6151,7 @@
     <w:abstractNumId w:val="9"/>
   </w:num>
   <w:num w:numId="18">
-    <w:abstractNumId w:val="18"/>
+    <w:abstractNumId w:val="19"/>
   </w:num>
   <w:num w:numId="19">
     <w:abstractNumId w:val="4"/>
@@ -5661,7 +6163,10 @@
     <w:abstractNumId w:val="12"/>
   </w:num>
   <w:num w:numId="22">
-    <w:abstractNumId w:val="14"/>
+    <w:abstractNumId w:val="15"/>
+  </w:num>
+  <w:num w:numId="23">
+    <w:abstractNumId w:val="13"/>
   </w:num>
 </w:numbering>
 </file>
@@ -7149,9 +7654,12 @@
 </file>
 
 <file path=customXml/item1.xml><?xml version="1.0" encoding="utf-8"?>
-<p:properties xmlns:p="http://schemas.microsoft.com/office/2006/metadata/properties" xmlns:xsi="http://www.w3.org/2001/XMLSchema-instance" xmlns:pc="http://schemas.microsoft.com/office/infopath/2007/PartnerControls">
-  <documentManagement/>
-</p:properties>
+<?mso-contentType ?>
+<FormTemplates xmlns="http://schemas.microsoft.com/sharepoint/v3/contenttype/forms">
+  <Display>DocumentLibraryForm</Display>
+  <Edit>DocumentLibraryForm</Edit>
+  <New>DocumentLibraryForm</New>
+</FormTemplates>
 </file>
 
 <file path=customXml/item2.xml><?xml version="1.0" encoding="utf-8"?>
@@ -7332,12 +7840,9 @@
 </file>
 
 <file path=customXml/item3.xml><?xml version="1.0" encoding="utf-8"?>
-<?mso-contentType ?>
-<FormTemplates xmlns="http://schemas.microsoft.com/sharepoint/v3/contenttype/forms">
-  <Display>DocumentLibraryForm</Display>
-  <Edit>DocumentLibraryForm</Edit>
-  <New>DocumentLibraryForm</New>
-</FormTemplates>
+<p:properties xmlns:p="http://schemas.microsoft.com/office/2006/metadata/properties" xmlns:xsi="http://www.w3.org/2001/XMLSchema-instance" xmlns:pc="http://schemas.microsoft.com/office/infopath/2007/PartnerControls">
+  <documentManagement/>
+</p:properties>
 </file>
 
 <file path=customXml/item4.xml><?xml version="1.0" encoding="utf-8"?>
@@ -7345,10 +7850,9 @@
 </file>
 
 <file path=customXml/itemProps1.xml><?xml version="1.0" encoding="utf-8"?>
-<ds:datastoreItem xmlns:ds="http://schemas.openxmlformats.org/officeDocument/2006/customXml" ds:itemID="{C8716915-558E-4770-9BF4-10378A3FF3AC}">
+<ds:datastoreItem xmlns:ds="http://schemas.openxmlformats.org/officeDocument/2006/customXml" ds:itemID="{ABD5D9F6-8FC8-493E-96FA-E267A94F488F}">
   <ds:schemaRefs>
-    <ds:schemaRef ds:uri="http://schemas.microsoft.com/office/2006/metadata/properties"/>
-    <ds:schemaRef ds:uri="http://schemas.microsoft.com/office/infopath/2007/PartnerControls"/>
+    <ds:schemaRef ds:uri="http://schemas.microsoft.com/sharepoint/v3/contenttype/forms"/>
   </ds:schemaRefs>
 </ds:datastoreItem>
 </file>
@@ -7373,15 +7877,24 @@
 </file>
 
 <file path=customXml/itemProps3.xml><?xml version="1.0" encoding="utf-8"?>
-<ds:datastoreItem xmlns:ds="http://schemas.openxmlformats.org/officeDocument/2006/customXml" ds:itemID="{ABD5D9F6-8FC8-493E-96FA-E267A94F488F}">
+<ds:datastoreItem xmlns:ds="http://schemas.openxmlformats.org/officeDocument/2006/customXml" ds:itemID="{C8716915-558E-4770-9BF4-10378A3FF3AC}">
   <ds:schemaRefs>
-    <ds:schemaRef ds:uri="http://schemas.microsoft.com/sharepoint/v3/contenttype/forms"/>
+    <ds:schemaRef ds:uri="http://schemas.microsoft.com/office/infopath/2007/PartnerControls"/>
+    <ds:schemaRef ds:uri="http://purl.org/dc/elements/1.1/"/>
+    <ds:schemaRef ds:uri="http://schemas.microsoft.com/office/2006/documentManagement/types"/>
+    <ds:schemaRef ds:uri="http://purl.org/dc/terms/"/>
+    <ds:schemaRef ds:uri="http://schemas.openxmlformats.org/package/2006/metadata/core-properties"/>
+    <ds:schemaRef ds:uri="80b0474e-37b4-4751-81bc-12d5121181de"/>
+    <ds:schemaRef ds:uri="http://purl.org/dc/dcmitype/"/>
+    <ds:schemaRef ds:uri="670f2bc3-833b-4a76-b13f-f7d6db0b8f4d"/>
+    <ds:schemaRef ds:uri="http://schemas.microsoft.com/office/2006/metadata/properties"/>
+    <ds:schemaRef ds:uri="http://www.w3.org/XML/1998/namespace"/>
   </ds:schemaRefs>
 </ds:datastoreItem>
 </file>
 
 <file path=customXml/itemProps4.xml><?xml version="1.0" encoding="utf-8"?>
-<ds:datastoreItem xmlns:ds="http://schemas.openxmlformats.org/officeDocument/2006/customXml" ds:itemID="{041AE9D8-3DA1-4168-8C3D-D4EEC3245D22}">
+<ds:datastoreItem xmlns:ds="http://schemas.openxmlformats.org/officeDocument/2006/customXml" ds:itemID="{0E59D5D9-6465-436A-86C1-B1610EE14D3B}">
   <ds:schemaRefs>
     <ds:schemaRef ds:uri="http://schemas.openxmlformats.org/officeDocument/2006/bibliography"/>
   </ds:schemaRefs>

</xml_diff>

<commit_message>
Updated ToC on Tmstping vGuide
</commit_message>
<xml_diff>
--- a/FeatureGuide/Validation Guide - RS5 - Software Timestamping.docx
+++ b/FeatureGuide/Validation Guide - RS5 - Software Timestamping.docx
@@ -184,7 +184,7 @@
                         <a14:shadowObscured xmlns:a14="http://schemas.microsoft.com/office/drawing/2010/main"/>
                       </a:ext>
                       <a:ext uri="{FAA26D3D-D897-4be2-8F04-BA451C77F1D7}">
-                        <ma14:placeholderFlag xmlns:a14="http://schemas.microsoft.com/office/drawing/2010/main" xmlns:ma14="http://schemas.microsoft.com/office/mac/drawingml/2011/main" xmlns:w="http://schemas.openxmlformats.org/wordprocessingml/2006/main" xmlns:w10="urn:schemas-microsoft-com:office:word" xmlns:v="urn:schemas-microsoft-com:vml" xmlns:o="urn:schemas-microsoft-com:office:office" xmlns:mv="urn:schemas-microsoft-com:mac:vml" xmlns:mo="http://schemas.microsoft.com/office/mac/office/2008/main" xmlns="" xmlns:arto="http://schemas.microsoft.com/office/word/2006/arto"/>
+                        <ma14:placeholderFlag xmlns:arto="http://schemas.microsoft.com/office/word/2006/arto" xmlns="" xmlns:mo="http://schemas.microsoft.com/office/mac/office/2008/main" xmlns:mv="urn:schemas-microsoft-com:mac:vml" xmlns:o="urn:schemas-microsoft-com:office:office" xmlns:v="urn:schemas-microsoft-com:vml" xmlns:w10="urn:schemas-microsoft-com:office:word" xmlns:w="http://schemas.openxmlformats.org/wordprocessingml/2006/main" xmlns:ma14="http://schemas.microsoft.com/office/mac/drawingml/2011/main" xmlns:a14="http://schemas.microsoft.com/office/drawing/2010/main"/>
                       </a:ext>
                     </a:extLst>
                   </pic:spPr>
@@ -269,6 +269,8 @@
             <w:t>Table of Contents</w:t>
           </w:r>
         </w:p>
+        <w:bookmarkStart w:id="0" w:name="_GoBack"/>
+        <w:bookmarkEnd w:id="0"/>
         <w:p>
           <w:pPr>
             <w:pStyle w:val="TOC1"/>
@@ -289,7 +291,7 @@
           <w:r>
             <w:fldChar w:fldCharType="separate"/>
           </w:r>
-          <w:hyperlink w:anchor="_Toc517247835" w:history="1">
+          <w:hyperlink w:anchor="_Toc518284983" w:history="1">
             <w:r>
               <w:rPr>
                 <w:rStyle w:val="Hyperlink"/>
@@ -316,7 +318,7 @@
                 <w:noProof/>
                 <w:webHidden/>
               </w:rPr>
-              <w:instrText xml:space="preserve"> PAGEREF _Toc517247835 \h </w:instrText>
+              <w:instrText xml:space="preserve"> PAGEREF _Toc518284983 \h </w:instrText>
             </w:r>
             <w:r>
               <w:rPr>
@@ -358,7 +360,7 @@
               <w:noProof/>
             </w:rPr>
           </w:pPr>
-          <w:hyperlink w:anchor="_Toc517247836" w:history="1">
+          <w:hyperlink w:anchor="_Toc518284984" w:history="1">
             <w:r>
               <w:rPr>
                 <w:rStyle w:val="Hyperlink"/>
@@ -385,7 +387,7 @@
                 <w:noProof/>
                 <w:webHidden/>
               </w:rPr>
-              <w:instrText xml:space="preserve"> PAGEREF _Toc517247836 \h </w:instrText>
+              <w:instrText xml:space="preserve"> PAGEREF _Toc518284984 \h </w:instrText>
             </w:r>
             <w:r>
               <w:rPr>
@@ -427,7 +429,7 @@
               <w:noProof/>
             </w:rPr>
           </w:pPr>
-          <w:hyperlink w:anchor="_Toc517247837" w:history="1">
+          <w:hyperlink w:anchor="_Toc518284985" w:history="1">
             <w:r>
               <w:rPr>
                 <w:rStyle w:val="Hyperlink"/>
@@ -454,7 +456,7 @@
                 <w:noProof/>
                 <w:webHidden/>
               </w:rPr>
-              <w:instrText xml:space="preserve"> PAGEREF _Toc517247837 \h </w:instrText>
+              <w:instrText xml:space="preserve"> PAGEREF _Toc518284985 \h </w:instrText>
             </w:r>
             <w:r>
               <w:rPr>
@@ -496,7 +498,7 @@
               <w:noProof/>
             </w:rPr>
           </w:pPr>
-          <w:hyperlink w:anchor="_Toc517247838" w:history="1">
+          <w:hyperlink w:anchor="_Toc518284986" w:history="1">
             <w:r>
               <w:rPr>
                 <w:rStyle w:val="Hyperlink"/>
@@ -523,7 +525,7 @@
                 <w:noProof/>
                 <w:webHidden/>
               </w:rPr>
-              <w:instrText xml:space="preserve"> PAGEREF _Toc517247838 \h </w:instrText>
+              <w:instrText xml:space="preserve"> PAGEREF _Toc518284986 \h </w:instrText>
             </w:r>
             <w:r>
               <w:rPr>
@@ -565,7 +567,7 @@
               <w:noProof/>
             </w:rPr>
           </w:pPr>
-          <w:hyperlink w:anchor="_Toc517247839" w:history="1">
+          <w:hyperlink w:anchor="_Toc518284987" w:history="1">
             <w:r>
               <w:rPr>
                 <w:rStyle w:val="Hyperlink"/>
@@ -592,7 +594,7 @@
                 <w:noProof/>
                 <w:webHidden/>
               </w:rPr>
-              <w:instrText xml:space="preserve"> PAGEREF _Toc517247839 \h </w:instrText>
+              <w:instrText xml:space="preserve"> PAGEREF _Toc518284987 \h </w:instrText>
             </w:r>
             <w:r>
               <w:rPr>
@@ -634,7 +636,7 @@
               <w:noProof/>
             </w:rPr>
           </w:pPr>
-          <w:hyperlink w:anchor="_Toc517247840" w:history="1">
+          <w:hyperlink w:anchor="_Toc518284988" w:history="1">
             <w:r>
               <w:rPr>
                 <w:rStyle w:val="Hyperlink"/>
@@ -661,7 +663,7 @@
                 <w:noProof/>
                 <w:webHidden/>
               </w:rPr>
-              <w:instrText xml:space="preserve"> PAGEREF _Toc517247840 \h </w:instrText>
+              <w:instrText xml:space="preserve"> PAGEREF _Toc518284988 \h </w:instrText>
             </w:r>
             <w:r>
               <w:rPr>
@@ -703,7 +705,7 @@
               <w:noProof/>
             </w:rPr>
           </w:pPr>
-          <w:hyperlink w:anchor="_Toc517247841" w:history="1">
+          <w:hyperlink w:anchor="_Toc518284989" w:history="1">
             <w:r>
               <w:rPr>
                 <w:rStyle w:val="Hyperlink"/>
@@ -730,7 +732,7 @@
                 <w:noProof/>
                 <w:webHidden/>
               </w:rPr>
-              <w:instrText xml:space="preserve"> PAGEREF _Toc517247841 \h </w:instrText>
+              <w:instrText xml:space="preserve"> PAGEREF _Toc518284989 \h </w:instrText>
             </w:r>
             <w:r>
               <w:rPr>
@@ -772,7 +774,7 @@
               <w:noProof/>
             </w:rPr>
           </w:pPr>
-          <w:hyperlink w:anchor="_Toc517247842" w:history="1">
+          <w:hyperlink w:anchor="_Toc518284990" w:history="1">
             <w:r>
               <w:rPr>
                 <w:rStyle w:val="Hyperlink"/>
@@ -799,7 +801,7 @@
                 <w:noProof/>
                 <w:webHidden/>
               </w:rPr>
-              <w:instrText xml:space="preserve"> PAGEREF _Toc517247842 \h </w:instrText>
+              <w:instrText xml:space="preserve"> PAGEREF _Toc518284990 \h </w:instrText>
             </w:r>
             <w:r>
               <w:rPr>
@@ -841,7 +843,7 @@
               <w:noProof/>
             </w:rPr>
           </w:pPr>
-          <w:hyperlink w:anchor="_Toc517247843" w:history="1">
+          <w:hyperlink w:anchor="_Toc518284991" w:history="1">
             <w:r>
               <w:rPr>
                 <w:rStyle w:val="Hyperlink"/>
@@ -868,7 +870,7 @@
                 <w:noProof/>
                 <w:webHidden/>
               </w:rPr>
-              <w:instrText xml:space="preserve"> PAGEREF _Toc517247843 \h </w:instrText>
+              <w:instrText xml:space="preserve"> PAGEREF _Toc518284991 \h </w:instrText>
             </w:r>
             <w:r>
               <w:rPr>
@@ -910,7 +912,7 @@
               <w:noProof/>
             </w:rPr>
           </w:pPr>
-          <w:hyperlink w:anchor="_Toc517247844" w:history="1">
+          <w:hyperlink w:anchor="_Toc518284992" w:history="1">
             <w:r>
               <w:rPr>
                 <w:rStyle w:val="Hyperlink"/>
@@ -937,7 +939,7 @@
                 <w:noProof/>
                 <w:webHidden/>
               </w:rPr>
-              <w:instrText xml:space="preserve"> PAGEREF _Toc517247844 \h </w:instrText>
+              <w:instrText xml:space="preserve"> PAGEREF _Toc518284992 \h </w:instrText>
             </w:r>
             <w:r>
               <w:rPr>
@@ -957,7 +959,7 @@
                 <w:noProof/>
                 <w:webHidden/>
               </w:rPr>
-              <w:t>4</w:t>
+              <w:t>5</w:t>
             </w:r>
             <w:r>
               <w:rPr>
@@ -979,7 +981,7 @@
               <w:noProof/>
             </w:rPr>
           </w:pPr>
-          <w:hyperlink w:anchor="_Toc517247845" w:history="1">
+          <w:hyperlink w:anchor="_Toc518284993" w:history="1">
             <w:r>
               <w:rPr>
                 <w:rStyle w:val="Hyperlink"/>
@@ -1006,7 +1008,7 @@
                 <w:noProof/>
                 <w:webHidden/>
               </w:rPr>
-              <w:instrText xml:space="preserve"> PAGEREF _Toc517247845 \h </w:instrText>
+              <w:instrText xml:space="preserve"> PAGEREF _Toc518284993 \h </w:instrText>
             </w:r>
             <w:r>
               <w:rPr>
@@ -1027,6 +1029,75 @@
                 <w:webHidden/>
               </w:rPr>
               <w:t>5</w:t>
+            </w:r>
+            <w:r>
+              <w:rPr>
+                <w:noProof/>
+                <w:webHidden/>
+              </w:rPr>
+              <w:fldChar w:fldCharType="end"/>
+            </w:r>
+          </w:hyperlink>
+        </w:p>
+        <w:p>
+          <w:pPr>
+            <w:pStyle w:val="TOC2"/>
+            <w:tabs>
+              <w:tab w:val="right" w:leader="dot" w:pos="9350"/>
+            </w:tabs>
+            <w:rPr>
+              <w:rFonts w:eastAsiaTheme="minorEastAsia"/>
+              <w:noProof/>
+            </w:rPr>
+          </w:pPr>
+          <w:hyperlink w:anchor="_Toc518284994" w:history="1">
+            <w:r>
+              <w:rPr>
+                <w:rStyle w:val="Hyperlink"/>
+                <w:noProof/>
+              </w:rPr>
+              <w:t>Activity 7: Review Debug Log for Timestamping effects</w:t>
+            </w:r>
+            <w:r>
+              <w:rPr>
+                <w:noProof/>
+                <w:webHidden/>
+              </w:rPr>
+              <w:tab/>
+            </w:r>
+            <w:r>
+              <w:rPr>
+                <w:noProof/>
+                <w:webHidden/>
+              </w:rPr>
+              <w:fldChar w:fldCharType="begin"/>
+            </w:r>
+            <w:r>
+              <w:rPr>
+                <w:noProof/>
+                <w:webHidden/>
+              </w:rPr>
+              <w:instrText xml:space="preserve"> PAGEREF _Toc518284994 \h </w:instrText>
+            </w:r>
+            <w:r>
+              <w:rPr>
+                <w:noProof/>
+                <w:webHidden/>
+              </w:rPr>
+            </w:r>
+            <w:r>
+              <w:rPr>
+                <w:noProof/>
+                <w:webHidden/>
+              </w:rPr>
+              <w:fldChar w:fldCharType="separate"/>
+            </w:r>
+            <w:r>
+              <w:rPr>
+                <w:noProof/>
+                <w:webHidden/>
+              </w:rPr>
+              <w:t>6</w:t>
             </w:r>
             <w:r>
               <w:rPr>
@@ -1076,12 +1147,12 @@
       <w:pPr>
         <w:pStyle w:val="Heading1"/>
       </w:pPr>
-      <w:bookmarkStart w:id="0" w:name="_Toc517247835"/>
+      <w:bookmarkStart w:id="1" w:name="_Toc518284983"/>
       <w:r>
         <w:lastRenderedPageBreak/>
         <w:t>Overview</w:t>
       </w:r>
-      <w:bookmarkEnd w:id="0"/>
+      <w:bookmarkEnd w:id="1"/>
     </w:p>
     <w:p>
       <w:pPr>
@@ -1159,11 +1230,11 @@
       <w:pPr>
         <w:pStyle w:val="Heading1"/>
       </w:pPr>
-      <w:bookmarkStart w:id="1" w:name="_Toc517247836"/>
+      <w:bookmarkStart w:id="2" w:name="_Toc518284984"/>
       <w:r>
         <w:t>Description</w:t>
       </w:r>
-      <w:bookmarkEnd w:id="1"/>
+      <w:bookmarkEnd w:id="2"/>
     </w:p>
     <w:p>
       <w:pPr>
@@ -1255,14 +1326,14 @@
       <w:pPr>
         <w:pStyle w:val="Heading1"/>
       </w:pPr>
-      <w:bookmarkStart w:id="2" w:name="_Toc517247837"/>
+      <w:bookmarkStart w:id="3" w:name="_Toc518284985"/>
       <w:r>
         <w:t>Troubleshooting</w:t>
       </w:r>
       <w:r>
         <w:t xml:space="preserve"> and Feedback</w:t>
       </w:r>
-      <w:bookmarkEnd w:id="2"/>
+      <w:bookmarkEnd w:id="3"/>
     </w:p>
     <w:p>
       <w:r>
@@ -1405,11 +1476,11 @@
       <w:pPr>
         <w:pStyle w:val="Heading1"/>
       </w:pPr>
-      <w:bookmarkStart w:id="3" w:name="_Toc517247838"/>
+      <w:bookmarkStart w:id="4" w:name="_Toc518284986"/>
       <w:r>
         <w:t>Test Activities</w:t>
       </w:r>
-      <w:bookmarkEnd w:id="3"/>
+      <w:bookmarkEnd w:id="4"/>
     </w:p>
     <w:p>
       <w:pPr>
@@ -1591,21 +1662,21 @@
       <w:pPr>
         <w:pStyle w:val="Heading1"/>
       </w:pPr>
-      <w:bookmarkStart w:id="4" w:name="_Toc517247839"/>
+      <w:bookmarkStart w:id="5" w:name="_Toc518284987"/>
       <w:r>
         <w:t>Activities</w:t>
       </w:r>
-      <w:bookmarkEnd w:id="4"/>
+      <w:bookmarkEnd w:id="5"/>
     </w:p>
     <w:p>
       <w:pPr>
         <w:pStyle w:val="Heading2"/>
       </w:pPr>
-      <w:bookmarkStart w:id="5" w:name="_Toc517247840"/>
+      <w:bookmarkStart w:id="6" w:name="_Toc518284988"/>
       <w:r>
         <w:t>Activity 1: Module and DSC Resource Installation</w:t>
       </w:r>
-      <w:bookmarkEnd w:id="5"/>
+      <w:bookmarkEnd w:id="6"/>
     </w:p>
     <w:p>
       <w:pPr>
@@ -1996,7 +2067,7 @@
       <w:pPr>
         <w:pStyle w:val="Heading2"/>
       </w:pPr>
-      <w:bookmarkStart w:id="6" w:name="_Toc517247841"/>
+      <w:bookmarkStart w:id="7" w:name="_Toc518284989"/>
       <w:r>
         <w:t xml:space="preserve">Activity </w:t>
       </w:r>
@@ -2009,7 +2080,7 @@
       <w:r>
         <w:t>Identify adapters for timestamping</w:t>
       </w:r>
-      <w:bookmarkEnd w:id="6"/>
+      <w:bookmarkEnd w:id="7"/>
     </w:p>
     <w:p>
       <w:pPr>
@@ -2054,8 +2125,8 @@
           <w:szCs w:val="20"/>
         </w:rPr>
       </w:pPr>
-      <w:bookmarkStart w:id="7" w:name="_Activity_1:_Minimum"/>
-      <w:bookmarkEnd w:id="7"/>
+      <w:bookmarkStart w:id="8" w:name="_Activity_1:_Minimum"/>
+      <w:bookmarkEnd w:id="8"/>
       <w:r>
         <w:rPr>
           <w:sz w:val="20"/>
@@ -2179,13 +2250,13 @@
       <w:pPr>
         <w:pStyle w:val="Heading2"/>
       </w:pPr>
-      <w:bookmarkStart w:id="8" w:name="_Toc509596296"/>
-      <w:bookmarkStart w:id="9" w:name="_Toc509596578"/>
-      <w:bookmarkStart w:id="10" w:name="_Toc509596656"/>
-      <w:bookmarkStart w:id="11" w:name="_Toc510031521"/>
-      <w:bookmarkStart w:id="12" w:name="_Toc510514803"/>
-      <w:bookmarkStart w:id="13" w:name="_Toc510687727"/>
-      <w:bookmarkStart w:id="14" w:name="_Toc517247842"/>
+      <w:bookmarkStart w:id="9" w:name="_Toc509596296"/>
+      <w:bookmarkStart w:id="10" w:name="_Toc509596578"/>
+      <w:bookmarkStart w:id="11" w:name="_Toc509596656"/>
+      <w:bookmarkStart w:id="12" w:name="_Toc510031521"/>
+      <w:bookmarkStart w:id="13" w:name="_Toc510514803"/>
+      <w:bookmarkStart w:id="14" w:name="_Toc510687727"/>
+      <w:bookmarkStart w:id="15" w:name="_Toc518284990"/>
       <w:r>
         <w:t xml:space="preserve">Activity </w:t>
       </w:r>
@@ -2198,13 +2269,13 @@
       <w:r>
         <w:t>Enable Timestamping</w:t>
       </w:r>
-      <w:bookmarkEnd w:id="8"/>
       <w:bookmarkEnd w:id="9"/>
       <w:bookmarkEnd w:id="10"/>
       <w:bookmarkEnd w:id="11"/>
       <w:bookmarkEnd w:id="12"/>
       <w:bookmarkEnd w:id="13"/>
       <w:bookmarkEnd w:id="14"/>
+      <w:bookmarkEnd w:id="15"/>
     </w:p>
     <w:p>
       <w:pPr>
@@ -2405,13 +2476,13 @@
       <w:pPr>
         <w:pStyle w:val="Heading2"/>
       </w:pPr>
-      <w:bookmarkStart w:id="15" w:name="_Toc509596297"/>
-      <w:bookmarkStart w:id="16" w:name="_Toc509596579"/>
-      <w:bookmarkStart w:id="17" w:name="_Toc509596657"/>
-      <w:bookmarkStart w:id="18" w:name="_Toc510031522"/>
-      <w:bookmarkStart w:id="19" w:name="_Toc510514804"/>
-      <w:bookmarkStart w:id="20" w:name="_Toc510687728"/>
-      <w:bookmarkStart w:id="21" w:name="_Toc517247843"/>
+      <w:bookmarkStart w:id="16" w:name="_Toc509596297"/>
+      <w:bookmarkStart w:id="17" w:name="_Toc509596579"/>
+      <w:bookmarkStart w:id="18" w:name="_Toc509596657"/>
+      <w:bookmarkStart w:id="19" w:name="_Toc510031522"/>
+      <w:bookmarkStart w:id="20" w:name="_Toc510514804"/>
+      <w:bookmarkStart w:id="21" w:name="_Toc510687728"/>
+      <w:bookmarkStart w:id="22" w:name="_Toc518284991"/>
       <w:r>
         <w:t xml:space="preserve">Activity </w:t>
       </w:r>
@@ -2421,16 +2492,16 @@
       <w:r>
         <w:t xml:space="preserve"> </w:t>
       </w:r>
-      <w:bookmarkEnd w:id="15"/>
       <w:bookmarkEnd w:id="16"/>
       <w:bookmarkEnd w:id="17"/>
       <w:bookmarkEnd w:id="18"/>
       <w:bookmarkEnd w:id="19"/>
       <w:bookmarkEnd w:id="20"/>
+      <w:bookmarkEnd w:id="21"/>
       <w:r>
         <w:t>Disable Timestamping</w:t>
       </w:r>
-      <w:bookmarkEnd w:id="21"/>
+      <w:bookmarkEnd w:id="22"/>
     </w:p>
     <w:p>
       <w:pPr>
@@ -2502,7 +2573,7 @@
       <w:pPr>
         <w:pStyle w:val="Heading2"/>
       </w:pPr>
-      <w:bookmarkStart w:id="22" w:name="_Toc517247844"/>
+      <w:bookmarkStart w:id="23" w:name="_Toc518284992"/>
       <w:r>
         <w:t>Activity 5: Verify</w:t>
       </w:r>
@@ -2512,7 +2583,7 @@
       <w:r>
         <w:t xml:space="preserve"> is Enabled</w:t>
       </w:r>
-      <w:bookmarkEnd w:id="22"/>
+      <w:bookmarkEnd w:id="23"/>
     </w:p>
     <w:p>
       <w:pPr>
@@ -2748,14 +2819,14 @@
       <w:pPr>
         <w:pStyle w:val="Heading2"/>
       </w:pPr>
-      <w:bookmarkStart w:id="23" w:name="_Toc517247845"/>
+      <w:bookmarkStart w:id="24" w:name="_Toc518284993"/>
       <w:r>
         <w:t xml:space="preserve">Activity 6: </w:t>
       </w:r>
       <w:r>
         <w:t>Use DSC to configure your system</w:t>
       </w:r>
-      <w:bookmarkEnd w:id="23"/>
+      <w:bookmarkEnd w:id="24"/>
     </w:p>
     <w:p>
       <w:pPr>
@@ -3464,12 +3535,14 @@
       <w:pPr>
         <w:pStyle w:val="Heading2"/>
       </w:pPr>
+      <w:bookmarkStart w:id="25" w:name="_Toc518284994"/>
       <w:r>
         <w:t xml:space="preserve">Activity 7: </w:t>
       </w:r>
       <w:r>
         <w:t>Review Debug Log for Timestamping effects</w:t>
       </w:r>
+      <w:bookmarkEnd w:id="25"/>
     </w:p>
     <w:p>
       <w:r>
@@ -3485,6 +3558,7 @@
       </w:pPr>
       <w:r>
         <w:rPr>
+          <w:noProof/>
           <w:sz w:val="20"/>
           <w:szCs w:val="20"/>
         </w:rPr>
@@ -3572,23 +3646,7 @@
           <w:sz w:val="20"/>
           <w:szCs w:val="20"/>
         </w:rPr>
-        <w:t xml:space="preserve">measured, you will see a message </w:t>
-      </w:r>
-      <w:proofErr w:type="gramStart"/>
-      <w:r>
-        <w:rPr>
-          <w:sz w:val="20"/>
-          <w:szCs w:val="20"/>
-        </w:rPr>
-        <w:t>similar to</w:t>
-      </w:r>
-      <w:proofErr w:type="gramEnd"/>
-      <w:r>
-        <w:rPr>
-          <w:sz w:val="20"/>
-          <w:szCs w:val="20"/>
-        </w:rPr>
-        <w:t xml:space="preserve"> this:</w:t>
+        <w:t>measured, you will see a message similar to this:</w:t>
       </w:r>
     </w:p>
     <w:p>
@@ -3677,8 +3735,6 @@
           <w:szCs w:val="20"/>
         </w:rPr>
       </w:pPr>
-      <w:bookmarkStart w:id="24" w:name="_GoBack"/>
-      <w:bookmarkEnd w:id="24"/>
       <w:r>
         <w:rPr>
           <w:sz w:val="20"/>
@@ -7654,12 +7710,9 @@
 </file>
 
 <file path=customXml/item1.xml><?xml version="1.0" encoding="utf-8"?>
-<?mso-contentType ?>
-<FormTemplates xmlns="http://schemas.microsoft.com/sharepoint/v3/contenttype/forms">
-  <Display>DocumentLibraryForm</Display>
-  <Edit>DocumentLibraryForm</Edit>
-  <New>DocumentLibraryForm</New>
-</FormTemplates>
+<p:properties xmlns:p="http://schemas.microsoft.com/office/2006/metadata/properties" xmlns:xsi="http://www.w3.org/2001/XMLSchema-instance" xmlns:pc="http://schemas.microsoft.com/office/infopath/2007/PartnerControls">
+  <documentManagement/>
+</p:properties>
 </file>
 
 <file path=customXml/item2.xml><?xml version="1.0" encoding="utf-8"?>
@@ -7840,9 +7893,12 @@
 </file>
 
 <file path=customXml/item3.xml><?xml version="1.0" encoding="utf-8"?>
-<p:properties xmlns:p="http://schemas.microsoft.com/office/2006/metadata/properties" xmlns:xsi="http://www.w3.org/2001/XMLSchema-instance" xmlns:pc="http://schemas.microsoft.com/office/infopath/2007/PartnerControls">
-  <documentManagement/>
-</p:properties>
+<?mso-contentType ?>
+<FormTemplates xmlns="http://schemas.microsoft.com/sharepoint/v3/contenttype/forms">
+  <Display>DocumentLibraryForm</Display>
+  <Edit>DocumentLibraryForm</Edit>
+  <New>DocumentLibraryForm</New>
+</FormTemplates>
 </file>
 
 <file path=customXml/item4.xml><?xml version="1.0" encoding="utf-8"?>
@@ -7850,9 +7906,18 @@
 </file>
 
 <file path=customXml/itemProps1.xml><?xml version="1.0" encoding="utf-8"?>
-<ds:datastoreItem xmlns:ds="http://schemas.openxmlformats.org/officeDocument/2006/customXml" ds:itemID="{ABD5D9F6-8FC8-493E-96FA-E267A94F488F}">
+<ds:datastoreItem xmlns:ds="http://schemas.openxmlformats.org/officeDocument/2006/customXml" ds:itemID="{C8716915-558E-4770-9BF4-10378A3FF3AC}">
   <ds:schemaRefs>
-    <ds:schemaRef ds:uri="http://schemas.microsoft.com/sharepoint/v3/contenttype/forms"/>
+    <ds:schemaRef ds:uri="http://schemas.microsoft.com/office/2006/metadata/properties"/>
+    <ds:schemaRef ds:uri="http://schemas.microsoft.com/office/2006/documentManagement/types"/>
+    <ds:schemaRef ds:uri="80b0474e-37b4-4751-81bc-12d5121181de"/>
+    <ds:schemaRef ds:uri="http://purl.org/dc/terms/"/>
+    <ds:schemaRef ds:uri="http://schemas.openxmlformats.org/package/2006/metadata/core-properties"/>
+    <ds:schemaRef ds:uri="http://purl.org/dc/dcmitype/"/>
+    <ds:schemaRef ds:uri="http://schemas.microsoft.com/office/infopath/2007/PartnerControls"/>
+    <ds:schemaRef ds:uri="670f2bc3-833b-4a76-b13f-f7d6db0b8f4d"/>
+    <ds:schemaRef ds:uri="http://purl.org/dc/elements/1.1/"/>
+    <ds:schemaRef ds:uri="http://www.w3.org/XML/1998/namespace"/>
   </ds:schemaRefs>
 </ds:datastoreItem>
 </file>
@@ -7877,24 +7942,15 @@
 </file>
 
 <file path=customXml/itemProps3.xml><?xml version="1.0" encoding="utf-8"?>
-<ds:datastoreItem xmlns:ds="http://schemas.openxmlformats.org/officeDocument/2006/customXml" ds:itemID="{C8716915-558E-4770-9BF4-10378A3FF3AC}">
+<ds:datastoreItem xmlns:ds="http://schemas.openxmlformats.org/officeDocument/2006/customXml" ds:itemID="{ABD5D9F6-8FC8-493E-96FA-E267A94F488F}">
   <ds:schemaRefs>
-    <ds:schemaRef ds:uri="http://schemas.microsoft.com/office/infopath/2007/PartnerControls"/>
-    <ds:schemaRef ds:uri="http://purl.org/dc/elements/1.1/"/>
-    <ds:schemaRef ds:uri="http://schemas.microsoft.com/office/2006/documentManagement/types"/>
-    <ds:schemaRef ds:uri="http://purl.org/dc/terms/"/>
-    <ds:schemaRef ds:uri="http://schemas.openxmlformats.org/package/2006/metadata/core-properties"/>
-    <ds:schemaRef ds:uri="80b0474e-37b4-4751-81bc-12d5121181de"/>
-    <ds:schemaRef ds:uri="http://purl.org/dc/dcmitype/"/>
-    <ds:schemaRef ds:uri="670f2bc3-833b-4a76-b13f-f7d6db0b8f4d"/>
-    <ds:schemaRef ds:uri="http://schemas.microsoft.com/office/2006/metadata/properties"/>
-    <ds:schemaRef ds:uri="http://www.w3.org/XML/1998/namespace"/>
+    <ds:schemaRef ds:uri="http://schemas.microsoft.com/sharepoint/v3/contenttype/forms"/>
   </ds:schemaRefs>
 </ds:datastoreItem>
 </file>
 
 <file path=customXml/itemProps4.xml><?xml version="1.0" encoding="utf-8"?>
-<ds:datastoreItem xmlns:ds="http://schemas.openxmlformats.org/officeDocument/2006/customXml" ds:itemID="{0E59D5D9-6465-436A-86C1-B1610EE14D3B}">
+<ds:datastoreItem xmlns:ds="http://schemas.openxmlformats.org/officeDocument/2006/customXml" ds:itemID="{251326D8-78F9-42A6-99E5-BAC38D246089}">
   <ds:schemaRefs>
     <ds:schemaRef ds:uri="http://schemas.openxmlformats.org/officeDocument/2006/bibliography"/>
   </ds:schemaRefs>

</xml_diff>